<commit_message>
Ver 7.0 Finihsed Return
</commit_message>
<xml_diff>
--- a/Planning/Planning V7.0.docx
+++ b/Planning/Planning V7.0.docx
@@ -1585,17 +1585,15 @@
         </w:rPr>
         <w:t xml:space="preserve">It need to be functional, it should first </w:t>
       </w:r>
-      <w:proofErr w:type="spellStart"/>
-      <w:r>
-        <w:rPr>
-          <w:rStyle w:val="eop"/>
-          <w:rFonts w:ascii="Californian FB" w:hAnsi="Californian FB" w:cs="Arial"/>
-          <w:szCs w:val="28"/>
-          <w:lang w:val="en-GB"/>
-        </w:rPr>
-        <w:t>fufill</w:t>
-      </w:r>
-      <w:proofErr w:type="spellEnd"/>
+      <w:r>
+        <w:rPr>
+          <w:rStyle w:val="eop"/>
+          <w:rFonts w:ascii="Californian FB" w:hAnsi="Californian FB" w:cs="Arial"/>
+          <w:szCs w:val="28"/>
+          <w:lang w:val="en-GB"/>
+        </w:rPr>
+        <w:t>fulfil</w:t>
+      </w:r>
       <w:r>
         <w:rPr>
           <w:rStyle w:val="eop"/>
@@ -1804,6 +1802,181 @@
         <w:textAlignment w:val="baseline"/>
         <w:rPr>
           <w:rStyle w:val="eop"/>
+          <w:rFonts w:ascii="Californian FB" w:hAnsi="Californian FB" w:cs="Arial"/>
+          <w:szCs w:val="28"/>
+          <w:lang w:val="en-GB"/>
+        </w:rPr>
+      </w:pPr>
+      <w:r>
+        <w:rPr>
+          <w:rStyle w:val="eop"/>
+          <w:rFonts w:ascii="Californian FB" w:hAnsi="Californian FB" w:cs="Arial"/>
+          <w:szCs w:val="28"/>
+          <w:lang w:val="en-GB"/>
+        </w:rPr>
+        <w:t>Within testing this version, I realised that I had accidentally taken out the code that makes the dogs unavailable when you rent them out.</w:t>
+      </w:r>
+    </w:p>
+    <w:p>
+      <w:pPr>
+        <w:pStyle w:val="paragraph"/>
+        <w:spacing w:before="0" w:beforeAutospacing="0" w:after="0" w:afterAutospacing="0"/>
+        <w:textAlignment w:val="baseline"/>
+        <w:rPr>
+          <w:rStyle w:val="eop"/>
+          <w:rFonts w:ascii="Californian FB" w:hAnsi="Californian FB" w:cs="Arial"/>
+          <w:szCs w:val="28"/>
+          <w:lang w:val="en-GB"/>
+        </w:rPr>
+      </w:pPr>
+    </w:p>
+    <w:p>
+      <w:pPr>
+        <w:pStyle w:val="paragraph"/>
+        <w:spacing w:before="0" w:beforeAutospacing="0" w:after="0" w:afterAutospacing="0"/>
+        <w:textAlignment w:val="baseline"/>
+        <w:rPr>
+          <w:rStyle w:val="eop"/>
+          <w:rFonts w:ascii="Californian FB" w:hAnsi="Californian FB" w:cs="Arial"/>
+          <w:szCs w:val="28"/>
+          <w:lang w:val="en-GB"/>
+        </w:rPr>
+      </w:pPr>
+      <w:r>
+        <w:rPr>
+          <w:rStyle w:val="eop"/>
+          <w:rFonts w:ascii="Californian FB" w:hAnsi="Californian FB" w:cs="Arial"/>
+          <w:szCs w:val="28"/>
+          <w:lang w:val="en-GB"/>
+        </w:rPr>
+        <w:t>So I added in this code</w:t>
+      </w:r>
+    </w:p>
+    <w:p>
+      <w:pPr>
+        <w:pStyle w:val="paragraph"/>
+        <w:spacing w:before="0" w:beforeAutospacing="0" w:after="0" w:afterAutospacing="0"/>
+        <w:textAlignment w:val="baseline"/>
+        <w:rPr>
+          <w:rStyle w:val="eop"/>
+          <w:rFonts w:ascii="Californian FB" w:hAnsi="Californian FB" w:cs="Arial"/>
+          <w:szCs w:val="28"/>
+          <w:lang w:val="en-GB"/>
+        </w:rPr>
+      </w:pPr>
+    </w:p>
+    <w:p>
+      <w:pPr>
+        <w:pStyle w:val="paragraph"/>
+        <w:spacing w:before="0" w:beforeAutospacing="0" w:after="0" w:afterAutospacing="0"/>
+        <w:textAlignment w:val="baseline"/>
+        <w:rPr>
+          <w:rStyle w:val="eop"/>
+          <w:rFonts w:ascii="Californian FB" w:hAnsi="Californian FB" w:cs="Arial"/>
+          <w:szCs w:val="28"/>
+          <w:lang w:val="en-GB"/>
+        </w:rPr>
+      </w:pPr>
+      <w:r>
+        <w:rPr>
+          <w:rStyle w:val="eop"/>
+          <w:rFonts w:ascii="Californian FB" w:hAnsi="Californian FB" w:cs="Arial"/>
+          <w:szCs w:val="28"/>
+          <w:lang w:val="en-GB"/>
+        </w:rPr>
+        <w:t xml:space="preserve">Set </w:t>
+      </w:r>
+      <w:proofErr w:type="spellStart"/>
+      <w:r>
+        <w:rPr>
+          <w:rStyle w:val="eop"/>
+          <w:rFonts w:ascii="Californian FB" w:hAnsi="Californian FB" w:cs="Arial"/>
+          <w:szCs w:val="28"/>
+          <w:lang w:val="en-GB"/>
+        </w:rPr>
+        <w:t>found_dog.available</w:t>
+      </w:r>
+      <w:proofErr w:type="spellEnd"/>
+      <w:r>
+        <w:rPr>
+          <w:rStyle w:val="eop"/>
+          <w:rFonts w:ascii="Californian FB" w:hAnsi="Californian FB" w:cs="Arial"/>
+          <w:szCs w:val="28"/>
+          <w:lang w:val="en-GB"/>
+        </w:rPr>
+        <w:t xml:space="preserve"> to 0</w:t>
+      </w:r>
+    </w:p>
+    <w:p>
+      <w:pPr>
+        <w:pStyle w:val="paragraph"/>
+        <w:spacing w:before="0" w:beforeAutospacing="0" w:after="0" w:afterAutospacing="0"/>
+        <w:textAlignment w:val="baseline"/>
+        <w:rPr>
+          <w:rStyle w:val="eop"/>
+          <w:rFonts w:ascii="Californian FB" w:hAnsi="Californian FB" w:cs="Arial"/>
+          <w:szCs w:val="28"/>
+          <w:lang w:val="en-GB"/>
+        </w:rPr>
+      </w:pPr>
+    </w:p>
+    <w:p>
+      <w:pPr>
+        <w:pStyle w:val="paragraph"/>
+        <w:spacing w:before="0" w:beforeAutospacing="0" w:after="0" w:afterAutospacing="0"/>
+        <w:textAlignment w:val="baseline"/>
+        <w:rPr>
+          <w:rStyle w:val="eop"/>
+          <w:rFonts w:ascii="Californian FB" w:hAnsi="Californian FB" w:cs="Arial"/>
+          <w:szCs w:val="28"/>
+          <w:lang w:val="en-GB"/>
+        </w:rPr>
+      </w:pPr>
+      <w:r>
+        <w:rPr>
+          <w:rStyle w:val="eop"/>
+          <w:rFonts w:ascii="Californian FB" w:hAnsi="Californian FB" w:cs="Arial"/>
+          <w:szCs w:val="28"/>
+          <w:lang w:val="en-GB"/>
+        </w:rPr>
+        <w:t>This fixed the problem.</w:t>
+      </w:r>
+    </w:p>
+    <w:p>
+      <w:pPr>
+        <w:pStyle w:val="paragraph"/>
+        <w:spacing w:before="0" w:beforeAutospacing="0" w:after="0" w:afterAutospacing="0"/>
+        <w:textAlignment w:val="baseline"/>
+        <w:rPr>
+          <w:rStyle w:val="eop"/>
+          <w:rFonts w:ascii="Californian FB" w:hAnsi="Californian FB" w:cs="Arial"/>
+          <w:szCs w:val="28"/>
+          <w:lang w:val="en-GB"/>
+        </w:rPr>
+      </w:pPr>
+      <w:bookmarkStart w:id="0" w:name="_GoBack"/>
+      <w:bookmarkEnd w:id="0"/>
+    </w:p>
+    <w:p>
+      <w:pPr>
+        <w:pStyle w:val="paragraph"/>
+        <w:spacing w:before="0" w:beforeAutospacing="0" w:after="0" w:afterAutospacing="0"/>
+        <w:textAlignment w:val="baseline"/>
+        <w:rPr>
+          <w:rStyle w:val="eop"/>
+          <w:rFonts w:ascii="Californian FB" w:hAnsi="Californian FB" w:cs="Arial"/>
+          <w:szCs w:val="28"/>
+          <w:lang w:val="en-GB"/>
+        </w:rPr>
+      </w:pPr>
+    </w:p>
+    <w:p>
+      <w:pPr>
+        <w:pStyle w:val="paragraph"/>
+        <w:spacing w:before="0" w:beforeAutospacing="0" w:after="0" w:afterAutospacing="0"/>
+        <w:textAlignment w:val="baseline"/>
+        <w:rPr>
+          <w:rStyle w:val="eop"/>
           <w:rFonts w:ascii="Arial" w:hAnsi="Arial" w:cs="Arial"/>
           <w:sz w:val="28"/>
           <w:szCs w:val="28"/>
@@ -1833,7 +2006,240 @@
           <w:szCs w:val="28"/>
           <w:lang w:val="en-GB"/>
         </w:rPr>
-        <w:t>Task 13: Document testing</w:t>
+        <w:t>Task 13: Document</w:t>
+      </w:r>
+      <w:r>
+        <w:rPr>
+          <w:rStyle w:val="normaltextrun"/>
+          <w:rFonts w:ascii="Arial" w:hAnsi="Arial" w:cs="Arial"/>
+          <w:color w:val="000000"/>
+          <w:sz w:val="28"/>
+          <w:szCs w:val="28"/>
+          <w:lang w:val="en-GB"/>
+        </w:rPr>
+        <w:t xml:space="preserve"> </w:t>
+      </w:r>
+      <w:r>
+        <w:rPr>
+          <w:rStyle w:val="normaltextrun"/>
+          <w:rFonts w:ascii="Arial" w:hAnsi="Arial" w:cs="Arial"/>
+          <w:color w:val="000000"/>
+          <w:sz w:val="28"/>
+          <w:szCs w:val="28"/>
+          <w:lang w:val="en-GB"/>
+        </w:rPr>
+        <w:t>testing</w:t>
+      </w:r>
+      <w:r>
+        <w:rPr>
+          <w:rStyle w:val="eop"/>
+          <w:rFonts w:ascii="Arial" w:hAnsi="Arial" w:cs="Arial"/>
+          <w:sz w:val="28"/>
+          <w:szCs w:val="28"/>
+          <w:lang w:val="en-GB"/>
+        </w:rPr>
+        <w:t> </w:t>
+      </w:r>
+    </w:p>
+    <w:p>
+      <w:pPr>
+        <w:pStyle w:val="paragraph"/>
+        <w:spacing w:before="0" w:beforeAutospacing="0" w:after="0" w:afterAutospacing="0"/>
+        <w:textAlignment w:val="baseline"/>
+        <w:rPr>
+          <w:rStyle w:val="eop"/>
+          <w:rFonts w:ascii="Arial" w:hAnsi="Arial" w:cs="Arial"/>
+          <w:sz w:val="28"/>
+          <w:szCs w:val="28"/>
+          <w:lang w:val="en-GB"/>
+        </w:rPr>
+      </w:pPr>
+      <w:r>
+        <w:rPr>
+          <w:rStyle w:val="eop"/>
+          <w:rFonts w:ascii="Arial" w:hAnsi="Arial" w:cs="Arial"/>
+          <w:sz w:val="28"/>
+          <w:szCs w:val="28"/>
+          <w:lang w:val="en-GB"/>
+        </w:rPr>
+        <w:pict w14:anchorId="512766A3">
+          <v:shapetype id="_x0000_t75" coordsize="21600,21600" o:spt="75" o:preferrelative="t" path="m@4@5l@4@11@9@11@9@5xe" filled="f" stroked="f">
+            <v:stroke joinstyle="miter"/>
+            <v:formulas>
+              <v:f eqn="if lineDrawn pixelLineWidth 0"/>
+              <v:f eqn="sum @0 1 0"/>
+              <v:f eqn="sum 0 0 @1"/>
+              <v:f eqn="prod @2 1 2"/>
+              <v:f eqn="prod @3 21600 pixelWidth"/>
+              <v:f eqn="prod @3 21600 pixelHeight"/>
+              <v:f eqn="sum @0 0 1"/>
+              <v:f eqn="prod @6 1 2"/>
+              <v:f eqn="prod @7 21600 pixelWidth"/>
+              <v:f eqn="sum @8 21600 0"/>
+              <v:f eqn="prod @7 21600 pixelHeight"/>
+              <v:f eqn="sum @10 21600 0"/>
+            </v:formulas>
+            <v:path o:extrusionok="f" gradientshapeok="t" o:connecttype="rect"/>
+            <o:lock v:ext="edit" aspectratio="t"/>
+          </v:shapetype>
+          <v:shape id="_x0000_i1025" type="#_x0000_t75" style="width:363.75pt;height:202.5pt">
+            <v:imagedata r:id="rId4" o:title="Return Success"/>
+          </v:shape>
+        </w:pict>
+      </w:r>
+    </w:p>
+    <w:p>
+      <w:pPr>
+        <w:pStyle w:val="paragraph"/>
+        <w:spacing w:before="0" w:beforeAutospacing="0" w:after="0" w:afterAutospacing="0"/>
+        <w:textAlignment w:val="baseline"/>
+        <w:rPr>
+          <w:rStyle w:val="eop"/>
+          <w:rFonts w:ascii="Arial" w:hAnsi="Arial" w:cs="Arial"/>
+          <w:sz w:val="28"/>
+          <w:szCs w:val="28"/>
+          <w:lang w:val="en-GB"/>
+        </w:rPr>
+      </w:pPr>
+      <w:r>
+        <w:rPr>
+          <w:rStyle w:val="eop"/>
+          <w:rFonts w:ascii="Arial" w:hAnsi="Arial" w:cs="Arial"/>
+          <w:noProof/>
+          <w:sz w:val="28"/>
+          <w:szCs w:val="28"/>
+        </w:rPr>
+        <w:lastRenderedPageBreak/>
+        <w:drawing>
+          <wp:inline distT="0" distB="0" distL="0" distR="0" wp14:anchorId="6479A987" wp14:editId="01D05BBE">
+            <wp:extent cx="4814503" cy="4019550"/>
+            <wp:effectExtent l="0" t="0" r="5715" b="0"/>
+            <wp:docPr id="2" name="Picture 2" descr="C:\Users\student\AppData\Local\Microsoft\Windows\INetCache\Content.Word\Return page.PNG"/>
+            <wp:cNvGraphicFramePr>
+              <a:graphicFrameLocks xmlns:a="http://schemas.openxmlformats.org/drawingml/2006/main" noChangeAspect="1"/>
+            </wp:cNvGraphicFramePr>
+            <a:graphic xmlns:a="http://schemas.openxmlformats.org/drawingml/2006/main">
+              <a:graphicData uri="http://schemas.openxmlformats.org/drawingml/2006/picture">
+                <pic:pic xmlns:pic="http://schemas.openxmlformats.org/drawingml/2006/picture">
+                  <pic:nvPicPr>
+                    <pic:cNvPr id="0" name="Picture 11" descr="C:\Users\student\AppData\Local\Microsoft\Windows\INetCache\Content.Word\Return page.PNG"/>
+                    <pic:cNvPicPr>
+                      <a:picLocks noChangeAspect="1" noChangeArrowheads="1"/>
+                    </pic:cNvPicPr>
+                  </pic:nvPicPr>
+                  <pic:blipFill>
+                    <a:blip r:embed="rId5">
+                      <a:extLst>
+                        <a:ext uri="{28A0092B-C50C-407E-A947-70E740481C1C}">
+                          <a14:useLocalDpi xmlns:a14="http://schemas.microsoft.com/office/drawing/2010/main" val="0"/>
+                        </a:ext>
+                      </a:extLst>
+                    </a:blip>
+                    <a:srcRect/>
+                    <a:stretch>
+                      <a:fillRect/>
+                    </a:stretch>
+                  </pic:blipFill>
+                  <pic:spPr bwMode="auto">
+                    <a:xfrm>
+                      <a:off x="0" y="0"/>
+                      <a:ext cx="4821302" cy="4025226"/>
+                    </a:xfrm>
+                    <a:prstGeom prst="rect">
+                      <a:avLst/>
+                    </a:prstGeom>
+                    <a:noFill/>
+                    <a:ln>
+                      <a:noFill/>
+                    </a:ln>
+                  </pic:spPr>
+                </pic:pic>
+              </a:graphicData>
+            </a:graphic>
+          </wp:inline>
+        </w:drawing>
+      </w:r>
+      <w:r>
+        <w:rPr>
+          <w:rStyle w:val="eop"/>
+          <w:rFonts w:ascii="Arial" w:hAnsi="Arial" w:cs="Arial"/>
+          <w:noProof/>
+          <w:sz w:val="28"/>
+          <w:szCs w:val="28"/>
+        </w:rPr>
+        <w:drawing>
+          <wp:inline distT="0" distB="0" distL="0" distR="0" wp14:anchorId="3692B455" wp14:editId="6D0CF6BF">
+            <wp:extent cx="4834392" cy="2200275"/>
+            <wp:effectExtent l="0" t="0" r="4445" b="0"/>
+            <wp:docPr id="1" name="Picture 1" descr="C:\Users\student\AppData\Local\Microsoft\Windows\INetCache\Content.Word\Returned.PNG"/>
+            <wp:cNvGraphicFramePr>
+              <a:graphicFrameLocks xmlns:a="http://schemas.openxmlformats.org/drawingml/2006/main" noChangeAspect="1"/>
+            </wp:cNvGraphicFramePr>
+            <a:graphic xmlns:a="http://schemas.openxmlformats.org/drawingml/2006/main">
+              <a:graphicData uri="http://schemas.openxmlformats.org/drawingml/2006/picture">
+                <pic:pic xmlns:pic="http://schemas.openxmlformats.org/drawingml/2006/picture">
+                  <pic:nvPicPr>
+                    <pic:cNvPr id="0" name="Picture 7" descr="C:\Users\student\AppData\Local\Microsoft\Windows\INetCache\Content.Word\Returned.PNG"/>
+                    <pic:cNvPicPr>
+                      <a:picLocks noChangeAspect="1" noChangeArrowheads="1"/>
+                    </pic:cNvPicPr>
+                  </pic:nvPicPr>
+                  <pic:blipFill>
+                    <a:blip r:embed="rId6" cstate="print">
+                      <a:extLst>
+                        <a:ext uri="{28A0092B-C50C-407E-A947-70E740481C1C}">
+                          <a14:useLocalDpi xmlns:a14="http://schemas.microsoft.com/office/drawing/2010/main" val="0"/>
+                        </a:ext>
+                      </a:extLst>
+                    </a:blip>
+                    <a:srcRect/>
+                    <a:stretch>
+                      <a:fillRect/>
+                    </a:stretch>
+                  </pic:blipFill>
+                  <pic:spPr bwMode="auto">
+                    <a:xfrm>
+                      <a:off x="0" y="0"/>
+                      <a:ext cx="4865546" cy="2214454"/>
+                    </a:xfrm>
+                    <a:prstGeom prst="rect">
+                      <a:avLst/>
+                    </a:prstGeom>
+                    <a:noFill/>
+                    <a:ln>
+                      <a:noFill/>
+                    </a:ln>
+                  </pic:spPr>
+                </pic:pic>
+              </a:graphicData>
+            </a:graphic>
+          </wp:inline>
+        </w:drawing>
+      </w:r>
+    </w:p>
+    <w:p>
+      <w:pPr>
+        <w:pStyle w:val="paragraph"/>
+        <w:spacing w:before="0" w:beforeAutospacing="0" w:after="0" w:afterAutospacing="0"/>
+        <w:textAlignment w:val="baseline"/>
+        <w:rPr>
+          <w:rStyle w:val="eop"/>
+          <w:rFonts w:ascii="Arial" w:hAnsi="Arial" w:cs="Arial"/>
+          <w:sz w:val="28"/>
+          <w:szCs w:val="28"/>
+          <w:lang w:val="en-GB"/>
+        </w:rPr>
+      </w:pPr>
+      <w:r>
+        <w:rPr>
+          <w:rStyle w:val="normaltextrun"/>
+          <w:rFonts w:ascii="Arial" w:hAnsi="Arial" w:cs="Arial"/>
+          <w:color w:val="000000"/>
+          <w:sz w:val="28"/>
+          <w:szCs w:val="28"/>
+          <w:lang w:val="en-GB"/>
+        </w:rPr>
+        <w:t>Task 14: Evaluation</w:t>
       </w:r>
       <w:r>
         <w:rPr>
@@ -1858,29 +2264,6 @@
           <w:lang w:val="en-GB"/>
         </w:rPr>
       </w:pPr>
-      <w:bookmarkStart w:id="0" w:name="_GoBack"/>
-      <w:bookmarkEnd w:id="0"/>
-      <w:r>
-        <w:rPr>
-          <w:rStyle w:val="normaltextrun"/>
-          <w:rFonts w:ascii="Arial" w:hAnsi="Arial" w:cs="Arial"/>
-          <w:color w:val="000000"/>
-          <w:sz w:val="28"/>
-          <w:szCs w:val="28"/>
-          <w:lang w:val="en-GB"/>
-        </w:rPr>
-        <w:t>Task 14: Evaluation</w:t>
-      </w:r>
-      <w:r>
-        <w:rPr>
-          <w:rStyle w:val="eop"/>
-          <w:rFonts w:ascii="Arial" w:hAnsi="Arial" w:cs="Arial"/>
-          <w:sz w:val="28"/>
-          <w:szCs w:val="28"/>
-          <w:lang w:val="en-GB"/>
-        </w:rPr>
-        <w:t> </w:t>
-      </w:r>
     </w:p>
     <w:p>
       <w:pPr>

</xml_diff>

<commit_message>
Ver 8.0 Planning Fix
</commit_message>
<xml_diff>
--- a/Planning/Planning V7.0.docx
+++ b/Planning/Planning V7.0.docx
@@ -1,6 +1,6 @@
 
 <file path=word/document.xml><?xml version="1.0" encoding="utf-8"?>
-<w:document xmlns:wpc="http://schemas.microsoft.com/office/word/2010/wordprocessingCanvas" xmlns:cx="http://schemas.microsoft.com/office/drawing/2014/chartex" xmlns:cx1="http://schemas.microsoft.com/office/drawing/2015/9/8/chartex" xmlns:cx2="http://schemas.microsoft.com/office/drawing/2015/10/21/chartex" xmlns:cx3="http://schemas.microsoft.com/office/drawing/2016/5/9/chartex" xmlns:cx4="http://schemas.microsoft.com/office/drawing/2016/5/10/chartex" xmlns:cx5="http://schemas.microsoft.com/office/drawing/2016/5/11/chartex" xmlns:cx6="http://schemas.microsoft.com/office/drawing/2016/5/12/chartex" xmlns:cx7="http://schemas.microsoft.com/office/drawing/2016/5/13/chartex" xmlns:cx8="http://schemas.microsoft.com/office/drawing/2016/5/14/chartex" xmlns:mc="http://schemas.openxmlformats.org/markup-compatibility/2006" xmlns:aink="http://schemas.microsoft.com/office/drawing/2016/ink" xmlns:am3d="http://schemas.microsoft.com/office/drawing/2017/model3d" xmlns:o="urn:schemas-microsoft-com:office:office" xmlns:r="http://schemas.openxmlformats.org/officeDocument/2006/relationships" xmlns:m="http://schemas.openxmlformats.org/officeDocument/2006/math" xmlns:v="urn:schemas-microsoft-com:vml" xmlns:wp14="http://schemas.microsoft.com/office/word/2010/wordprocessingDrawing" xmlns:wp="http://schemas.openxmlformats.org/drawingml/2006/wordprocessingDrawing" xmlns:w10="urn:schemas-microsoft-com:office:word" xmlns:w="http://schemas.openxmlformats.org/wordprocessingml/2006/main" xmlns:w14="http://schemas.microsoft.com/office/word/2010/wordml" xmlns:w15="http://schemas.microsoft.com/office/word/2012/wordml" xmlns:w16cid="http://schemas.microsoft.com/office/word/2016/wordml/cid" xmlns:w16se="http://schemas.microsoft.com/office/word/2015/wordml/symex" xmlns:wpg="http://schemas.microsoft.com/office/word/2010/wordprocessingGroup" xmlns:wpi="http://schemas.microsoft.com/office/word/2010/wordprocessingInk" xmlns:wne="http://schemas.microsoft.com/office/word/2006/wordml" xmlns:wps="http://schemas.microsoft.com/office/word/2010/wordprocessingShape" mc:Ignorable="w14 w15 w16se w16cid wp14">
+<w:document xmlns:wpc="http://schemas.microsoft.com/office/word/2010/wordprocessingCanvas" xmlns:cx="http://schemas.microsoft.com/office/drawing/2014/chartex" xmlns:cx1="http://schemas.microsoft.com/office/drawing/2015/9/8/chartex" xmlns:mc="http://schemas.openxmlformats.org/markup-compatibility/2006" xmlns:o="urn:schemas-microsoft-com:office:office" xmlns:r="http://schemas.openxmlformats.org/officeDocument/2006/relationships" xmlns:m="http://schemas.openxmlformats.org/officeDocument/2006/math" xmlns:v="urn:schemas-microsoft-com:vml" xmlns:wp14="http://schemas.microsoft.com/office/word/2010/wordprocessingDrawing" xmlns:wp="http://schemas.openxmlformats.org/drawingml/2006/wordprocessingDrawing" xmlns:w10="urn:schemas-microsoft-com:office:word" xmlns:w="http://schemas.openxmlformats.org/wordprocessingml/2006/main" xmlns:w14="http://schemas.microsoft.com/office/word/2010/wordml" xmlns:w15="http://schemas.microsoft.com/office/word/2012/wordml" xmlns:w16se="http://schemas.microsoft.com/office/word/2015/wordml/symex" xmlns:wpg="http://schemas.microsoft.com/office/word/2010/wordprocessingGroup" xmlns:wpi="http://schemas.microsoft.com/office/word/2010/wordprocessingInk" xmlns:wne="http://schemas.microsoft.com/office/word/2006/wordml" xmlns:wps="http://schemas.microsoft.com/office/word/2010/wordprocessingShape" mc:Ignorable="w14 w15 w16se wp14">
   <w:body>
     <w:p>
       <w:pPr>
@@ -179,7 +179,6 @@
           <w:rFonts w:ascii="Californian FB" w:hAnsi="Californian FB" w:cs="Arial"/>
           <w:noProof/>
           <w:szCs w:val="28"/>
-          <w:lang w:val="en-GB"/>
         </w:rPr>
         <w:drawing>
           <wp:inline distT="0" distB="0" distL="0" distR="0" wp14:anchorId="20A502B1" wp14:editId="3ABE3672">
@@ -252,8 +251,6 @@
         </w:rPr>
         <w:t>This page follows a very similar design to the showcase page. However with less information as the user is not looking for info about the dog, only a name and pic to recognise them.</w:t>
       </w:r>
-      <w:bookmarkStart w:id="1" w:name="_GoBack"/>
-      <w:bookmarkEnd w:id="1"/>
     </w:p>
     <w:p>
       <w:pPr>
@@ -726,6 +723,46 @@
           <w:lang w:val="en-GB"/>
         </w:rPr>
       </w:pPr>
+      <w:r>
+        <w:rPr>
+          <w:rStyle w:val="eop"/>
+          <w:rFonts w:ascii="Californian FB" w:hAnsi="Californian FB" w:cs="Arial"/>
+          <w:szCs w:val="28"/>
+          <w:lang w:val="en-GB"/>
+        </w:rPr>
+        <w:t xml:space="preserve">This version accesses the </w:t>
+      </w:r>
+      <w:proofErr w:type="spellStart"/>
+      <w:r>
+        <w:rPr>
+          <w:rStyle w:val="eop"/>
+          <w:rFonts w:ascii="Californian FB" w:hAnsi="Californian FB" w:cs="Arial"/>
+          <w:szCs w:val="28"/>
+          <w:lang w:val="en-GB"/>
+        </w:rPr>
+        <w:t>dog_list</w:t>
+      </w:r>
+      <w:proofErr w:type="spellEnd"/>
+      <w:r>
+        <w:rPr>
+          <w:rStyle w:val="eop"/>
+          <w:rFonts w:ascii="Californian FB" w:hAnsi="Californian FB" w:cs="Arial"/>
+          <w:szCs w:val="28"/>
+          <w:lang w:val="en-GB"/>
+        </w:rPr>
+        <w:t xml:space="preserve"> as well as </w:t>
+      </w:r>
+      <w:proofErr w:type="spellStart"/>
+      <w:r>
+        <w:rPr>
+          <w:rStyle w:val="eop"/>
+          <w:rFonts w:ascii="Californian FB" w:hAnsi="Californian FB" w:cs="Arial"/>
+          <w:szCs w:val="28"/>
+          <w:lang w:val="en-GB"/>
+        </w:rPr>
+        <w:t>person_list</w:t>
+      </w:r>
+      <w:proofErr w:type="spellEnd"/>
     </w:p>
     <w:p>
       <w:pPr>
@@ -739,6 +776,8 @@
           <w:lang w:val="en-GB"/>
         </w:rPr>
       </w:pPr>
+      <w:bookmarkStart w:id="1" w:name="_GoBack"/>
+      <w:bookmarkEnd w:id="1"/>
     </w:p>
     <w:p>
       <w:pPr>
@@ -2083,6 +2122,26 @@
         <w:t>“</w:t>
       </w:r>
       <w:proofErr w:type="spellStart"/>
+      <w:r>
+        <w:rPr>
+          <w:rStyle w:val="eop"/>
+          <w:rFonts w:ascii="Californian FB" w:hAnsi="Californian FB" w:cs="Arial"/>
+          <w:szCs w:val="28"/>
+          <w:lang w:val="en-GB"/>
+        </w:rPr>
+        <w:t>dog.date</w:t>
+      </w:r>
+      <w:proofErr w:type="spellEnd"/>
+      <w:r>
+        <w:rPr>
+          <w:rStyle w:val="eop"/>
+          <w:rFonts w:ascii="Californian FB" w:hAnsi="Californian FB" w:cs="Arial"/>
+          <w:szCs w:val="28"/>
+          <w:lang w:val="en-GB"/>
+        </w:rPr>
+        <w:t xml:space="preserve"> = </w:t>
+      </w:r>
+      <w:proofErr w:type="spellStart"/>
       <w:proofErr w:type="gramStart"/>
       <w:r>
         <w:rPr>
@@ -2091,9 +2150,18 @@
           <w:szCs w:val="28"/>
           <w:lang w:val="en-GB"/>
         </w:rPr>
-        <w:t>dog.date</w:t>
+        <w:t>date.strftime</w:t>
       </w:r>
       <w:proofErr w:type="spellEnd"/>
+      <w:r>
+        <w:rPr>
+          <w:rStyle w:val="eop"/>
+          <w:rFonts w:ascii="Californian FB" w:hAnsi="Californian FB" w:cs="Arial"/>
+          <w:szCs w:val="28"/>
+          <w:lang w:val="en-GB"/>
+        </w:rPr>
+        <w:t>(</w:t>
+      </w:r>
       <w:proofErr w:type="gramEnd"/>
       <w:r>
         <w:rPr>
@@ -2102,27 +2170,7 @@
           <w:szCs w:val="28"/>
           <w:lang w:val="en-GB"/>
         </w:rPr>
-        <w:t xml:space="preserve"> = </w:t>
-      </w:r>
-      <w:proofErr w:type="spellStart"/>
-      <w:r>
-        <w:rPr>
-          <w:rStyle w:val="eop"/>
-          <w:rFonts w:ascii="Californian FB" w:hAnsi="Californian FB" w:cs="Arial"/>
-          <w:szCs w:val="28"/>
-          <w:lang w:val="en-GB"/>
-        </w:rPr>
-        <w:t>date.strftime</w:t>
-      </w:r>
-      <w:proofErr w:type="spellEnd"/>
-      <w:r>
-        <w:rPr>
-          <w:rStyle w:val="eop"/>
-          <w:rFonts w:ascii="Californian FB" w:hAnsi="Californian FB" w:cs="Arial"/>
-          <w:szCs w:val="28"/>
-          <w:lang w:val="en-GB"/>
-        </w:rPr>
-        <w:t>("%d/%m/%Y")</w:t>
+        <w:t>"%d/%m/%Y")</w:t>
       </w:r>
       <w:r>
         <w:rPr>
@@ -2601,7 +2649,7 @@
 </file>
 
 <file path=word/styles.xml><?xml version="1.0" encoding="utf-8"?>
-<w:styles xmlns:mc="http://schemas.openxmlformats.org/markup-compatibility/2006" xmlns:r="http://schemas.openxmlformats.org/officeDocument/2006/relationships" xmlns:w="http://schemas.openxmlformats.org/wordprocessingml/2006/main" xmlns:w14="http://schemas.microsoft.com/office/word/2010/wordml" xmlns:w15="http://schemas.microsoft.com/office/word/2012/wordml" xmlns:w16cid="http://schemas.microsoft.com/office/word/2016/wordml/cid" xmlns:w16se="http://schemas.microsoft.com/office/word/2015/wordml/symex" mc:Ignorable="w14 w15 w16se w16cid">
+<w:styles xmlns:mc="http://schemas.openxmlformats.org/markup-compatibility/2006" xmlns:r="http://schemas.openxmlformats.org/officeDocument/2006/relationships" xmlns:w="http://schemas.openxmlformats.org/wordprocessingml/2006/main" xmlns:w14="http://schemas.microsoft.com/office/word/2010/wordml" xmlns:w15="http://schemas.microsoft.com/office/word/2012/wordml" xmlns:w16se="http://schemas.microsoft.com/office/word/2015/wordml/symex" mc:Ignorable="w14 w15 w16se">
   <w:docDefaults>
     <w:rPrDefault>
       <w:rPr>
@@ -2617,7 +2665,7 @@
       </w:pPr>
     </w:pPrDefault>
   </w:docDefaults>
-  <w:latentStyles w:defLockedState="0" w:defUIPriority="99" w:defSemiHidden="0" w:defUnhideWhenUsed="0" w:defQFormat="0" w:count="375">
+  <w:latentStyles w:defLockedState="0" w:defUIPriority="99" w:defSemiHidden="0" w:defUnhideWhenUsed="0" w:defQFormat="0" w:count="371">
     <w:lsdException w:name="Normal" w:uiPriority="0" w:qFormat="1"/>
     <w:lsdException w:name="heading 1" w:uiPriority="9" w:qFormat="1"/>
     <w:lsdException w:name="heading 2" w:semiHidden="1" w:uiPriority="9" w:unhideWhenUsed="1" w:qFormat="1"/>
@@ -2723,6 +2771,7 @@
     <w:lsdException w:name="HTML Sample" w:semiHidden="1" w:unhideWhenUsed="1"/>
     <w:lsdException w:name="HTML Typewriter" w:semiHidden="1" w:unhideWhenUsed="1"/>
     <w:lsdException w:name="HTML Variable" w:semiHidden="1" w:unhideWhenUsed="1"/>
+    <w:lsdException w:name="Normal Table" w:semiHidden="1" w:unhideWhenUsed="1"/>
     <w:lsdException w:name="annotation subject" w:semiHidden="1" w:unhideWhenUsed="1"/>
     <w:lsdException w:name="No List" w:semiHidden="1" w:unhideWhenUsed="1"/>
     <w:lsdException w:name="Outline List 1" w:semiHidden="1" w:unhideWhenUsed="1"/>
@@ -2766,8 +2815,10 @@
     <w:lsdException w:name="Table Elegant" w:semiHidden="1" w:unhideWhenUsed="1"/>
     <w:lsdException w:name="Table Professional" w:semiHidden="1" w:unhideWhenUsed="1"/>
     <w:lsdException w:name="Table Subtle 1" w:semiHidden="1" w:unhideWhenUsed="1"/>
+    <w:lsdException w:name="Table Subtle 2" w:semiHidden="1" w:unhideWhenUsed="1"/>
     <w:lsdException w:name="Table Web 1" w:semiHidden="1" w:unhideWhenUsed="1"/>
     <w:lsdException w:name="Table Web 2" w:semiHidden="1" w:unhideWhenUsed="1"/>
+    <w:lsdException w:name="Table Web 3" w:semiHidden="1" w:unhideWhenUsed="1"/>
     <w:lsdException w:name="Balloon Text" w:semiHidden="1" w:unhideWhenUsed="1"/>
     <w:lsdException w:name="Table Grid" w:uiPriority="39"/>
     <w:lsdException w:name="Table Theme" w:semiHidden="1" w:unhideWhenUsed="1"/>
@@ -2986,10 +3037,6 @@
     <w:lsdException w:name="List Table 5 Dark Accent 6" w:uiPriority="50"/>
     <w:lsdException w:name="List Table 6 Colorful Accent 6" w:uiPriority="51"/>
     <w:lsdException w:name="List Table 7 Colorful Accent 6" w:uiPriority="52"/>
-    <w:lsdException w:name="Mention" w:semiHidden="1" w:unhideWhenUsed="1"/>
-    <w:lsdException w:name="Smart Hyperlink" w:semiHidden="1" w:unhideWhenUsed="1"/>
-    <w:lsdException w:name="Hashtag" w:semiHidden="1" w:unhideWhenUsed="1"/>
-    <w:lsdException w:name="Unresolved Mention" w:semiHidden="1" w:unhideWhenUsed="1"/>
   </w:latentStyles>
   <w:style w:type="paragraph" w:default="1" w:styleId="Normal">
     <w:name w:val="Normal"/>

</xml_diff>